<commit_message>
Added README and other forgotten (project) files.
</commit_message>
<xml_diff>
--- a/requirements.docx
+++ b/requirements.docx
@@ -6,6 +6,8 @@
       <w:r>
         <w:t>Click here.</w:t>
       </w:r>
+      <w:bookmarkStart w:id="0" w:name="_GoBack"/>
+      <w:bookmarkEnd w:id="0"/>
     </w:p>
     <w:p>
       <w:hyperlink r:id="rId5" w:history="1">
@@ -169,8 +171,6 @@
           </wp:inline>
         </w:drawing>
       </w:r>
-      <w:bookmarkStart w:id="0" w:name="_GoBack"/>
-      <w:bookmarkEnd w:id="0"/>
     </w:p>
     <w:p>
       <w:r>
@@ -223,7 +223,7 @@
     <w:p/>
     <w:sectPr>
       <w:pgSz w:w="16839" w:h="11907" w:orient="landscape" w:code="9"/>
-      <w:pgMar w:top="630" w:right="549" w:bottom="720" w:left="810" w:header="720" w:footer="720" w:gutter="0"/>
+      <w:pgMar w:top="720" w:right="720" w:bottom="720" w:left="720" w:header="720" w:footer="720" w:gutter="0"/>
       <w:cols w:space="720"/>
       <w:docGrid w:linePitch="360"/>
     </w:sectPr>
@@ -1010,7 +1010,7 @@
   <a:extraClrSchemeLst/>
   <a:extLst>
     <a:ext uri="{05A4C25C-085E-4340-85A3-A5531E510DB2}">
-      <thm15:themeFamily xmlns:thm15="http://schemas.microsoft.com/office/thememl/2012/main" xmlns="" name="Office Theme" id="{62F939B6-93AF-4DB8-9C6B-D6C7DFDC589F}" vid="{4A3C46E8-61CC-4603-A589-7422A47A8E4A}"/>
+      <thm15:themeFamily xmlns="" xmlns:thm15="http://schemas.microsoft.com/office/thememl/2012/main" name="Office Theme" id="{62F939B6-93AF-4DB8-9C6B-D6C7DFDC589F}" vid="{4A3C46E8-61CC-4603-A589-7422A47A8E4A}"/>
     </a:ext>
   </a:extLst>
 </a:theme>

</xml_diff>